<commit_message>
my third commit in act2
</commit_message>
<xml_diff>
--- a/2021300642/2021300642-late-act2.docx
+++ b/2021300642/2021300642-late-act2.docx
@@ -4,6 +4,9 @@
   <w:body>
     <w:p>
       <w:r>
+        <w:rPr>
+          <w:noProof/>
+        </w:rPr>
         <w:drawing>
           <wp:inline distT="0" distB="0" distL="0" distR="0" wp14:anchorId="7A68F437" wp14:editId="4A2E0464">
             <wp:extent cx="5731510" cy="3352165"/>
@@ -43,6 +46,9 @@
     </w:p>
     <w:p>
       <w:r>
+        <w:rPr>
+          <w:noProof/>
+        </w:rPr>
         <w:drawing>
           <wp:inline distT="0" distB="0" distL="0" distR="0" wp14:anchorId="2BFA546E" wp14:editId="06DADAC8">
             <wp:extent cx="5731510" cy="3322320"/>
@@ -82,6 +88,9 @@
     </w:p>
     <w:p>
       <w:r>
+        <w:rPr>
+          <w:noProof/>
+        </w:rPr>
         <w:lastRenderedPageBreak/>
         <w:drawing>
           <wp:inline distT="0" distB="0" distL="0" distR="0" wp14:anchorId="6963448F" wp14:editId="0D4BD980">
@@ -122,6 +131,9 @@
     </w:p>
     <w:p>
       <w:r>
+        <w:rPr>
+          <w:noProof/>
+        </w:rPr>
         <w:drawing>
           <wp:inline distT="0" distB="0" distL="0" distR="0" wp14:anchorId="3DA984D5" wp14:editId="1C8F3207">
             <wp:extent cx="5731510" cy="3307715"/>
@@ -161,6 +173,9 @@
     </w:p>
     <w:p>
       <w:r>
+        <w:rPr>
+          <w:noProof/>
+        </w:rPr>
         <w:lastRenderedPageBreak/>
         <w:drawing>
           <wp:inline distT="0" distB="0" distL="0" distR="0" wp14:anchorId="6093A7EC" wp14:editId="4255C56E">
@@ -201,6 +216,9 @@
     </w:p>
     <w:p>
       <w:r>
+        <w:rPr>
+          <w:noProof/>
+        </w:rPr>
         <w:drawing>
           <wp:inline distT="0" distB="0" distL="0" distR="0" wp14:anchorId="0CE9F00F" wp14:editId="05AB22DB">
             <wp:extent cx="5281118" cy="4564776"/>
@@ -240,6 +258,9 @@
     </w:p>
     <w:p>
       <w:r>
+        <w:rPr>
+          <w:noProof/>
+        </w:rPr>
         <w:lastRenderedPageBreak/>
         <w:drawing>
           <wp:inline distT="0" distB="0" distL="0" distR="0" wp14:anchorId="22803C0A" wp14:editId="2C8C154A">
@@ -281,6 +302,9 @@
     <w:p/>
     <w:p>
       <w:r>
+        <w:rPr>
+          <w:noProof/>
+        </w:rPr>
         <w:drawing>
           <wp:inline distT="0" distB="0" distL="0" distR="0" wp14:anchorId="60D06288" wp14:editId="63817D54">
             <wp:extent cx="5731510" cy="3202940"/>
@@ -320,6 +344,9 @@
     </w:p>
     <w:p>
       <w:r>
+        <w:rPr>
+          <w:noProof/>
+        </w:rPr>
         <w:lastRenderedPageBreak/>
         <w:drawing>
           <wp:inline distT="0" distB="0" distL="0" distR="0" wp14:anchorId="1D603838" wp14:editId="2D32AD07">
@@ -360,6 +387,9 @@
     </w:p>
     <w:p>
       <w:r>
+        <w:rPr>
+          <w:noProof/>
+        </w:rPr>
         <w:drawing>
           <wp:inline distT="0" distB="0" distL="0" distR="0" wp14:anchorId="178678CB" wp14:editId="545B0795">
             <wp:extent cx="5731510" cy="3634740"/>
@@ -397,8 +427,57 @@
         </w:drawing>
       </w:r>
     </w:p>
-    <w:p/>
-    <w:p/>
+    <w:p>
+      <w:pPr>
+        <w:jc w:val="center"/>
+      </w:pPr>
+      <w:r>
+        <w:t>GENERAL SETTING</w:t>
+      </w:r>
+    </w:p>
+    <w:p>
+      <w:pPr>
+        <w:jc w:val="center"/>
+      </w:pPr>
+      <w:r>
+        <w:lastRenderedPageBreak/>
+        <w:drawing>
+          <wp:inline distT="0" distB="0" distL="0" distR="0" wp14:anchorId="52A002FD" wp14:editId="3BB75CE7">
+            <wp:extent cx="5731510" cy="3221355"/>
+            <wp:effectExtent l="0" t="0" r="2540" b="0"/>
+            <wp:docPr id="1612525095" name="Picture 1"/>
+            <wp:cNvGraphicFramePr>
+              <a:graphicFrameLocks xmlns:a="http://schemas.openxmlformats.org/drawingml/2006/main" noChangeAspect="1"/>
+            </wp:cNvGraphicFramePr>
+            <a:graphic xmlns:a="http://schemas.openxmlformats.org/drawingml/2006/main">
+              <a:graphicData uri="http://schemas.openxmlformats.org/drawingml/2006/picture">
+                <pic:pic xmlns:pic="http://schemas.openxmlformats.org/drawingml/2006/picture">
+                  <pic:nvPicPr>
+                    <pic:cNvPr id="1612525095" name=""/>
+                    <pic:cNvPicPr/>
+                  </pic:nvPicPr>
+                  <pic:blipFill>
+                    <a:blip r:embed="rId14"/>
+                    <a:stretch>
+                      <a:fillRect/>
+                    </a:stretch>
+                  </pic:blipFill>
+                  <pic:spPr>
+                    <a:xfrm>
+                      <a:off x="0" y="0"/>
+                      <a:ext cx="5731510" cy="3221355"/>
+                    </a:xfrm>
+                    <a:prstGeom prst="rect">
+                      <a:avLst/>
+                    </a:prstGeom>
+                  </pic:spPr>
+                </pic:pic>
+              </a:graphicData>
+            </a:graphic>
+          </wp:inline>
+        </w:drawing>
+      </w:r>
+    </w:p>
     <w:sectPr>
       <w:pgSz w:w="11906" w:h="16838"/>
       <w:pgMar w:top="1440" w:right="1440" w:bottom="1440" w:left="1440" w:header="708" w:footer="708" w:gutter="0"/>

</xml_diff>